<commit_message>
Software Engineering Basis-Vorgehensmodelle Fragen hinzugefügt
</commit_message>
<xml_diff>
--- a/Sebastian/SoftwareEngineering/Aufgaben/2_SoftwareEngineering_BasisVorgehensmodelle.docx
+++ b/Sebastian/SoftwareEngineering/Aufgaben/2_SoftwareEngineering_BasisVorgehensmodelle.docx
@@ -24,18 +24,17 @@
           <w:szCs w:val="24"/>
         </w:rPr>
       </w:pPr>
-      <w:bookmarkStart w:id="0" w:name="_GoBack"/>
       <w:r>
         <w:rPr>
           <w:sz w:val="24"/>
           <w:szCs w:val="24"/>
         </w:rPr>
-        <w:t>Das ist die erste Frage</w:t>
+        <w:t>Warum ist es so wichtig, dass man genau eine verantwortliche Person für ein Projekt hat?</w:t>
       </w:r>
     </w:p>
     <w:p>
       <w:pPr>
-        <w:pStyle w:val="Listenabsatz"/>
+        <w:spacing w:line="254" w:lineRule="auto"/>
         <w:rPr>
           <w:sz w:val="24"/>
           <w:szCs w:val="24"/>
@@ -44,7 +43,7 @@
     </w:p>
     <w:p>
       <w:pPr>
-        <w:pStyle w:val="Listenabsatz"/>
+        <w:spacing w:line="254" w:lineRule="auto"/>
         <w:rPr>
           <w:sz w:val="24"/>
           <w:szCs w:val="24"/>
@@ -53,7 +52,7 @@
     </w:p>
     <w:p>
       <w:pPr>
-        <w:pStyle w:val="Listenabsatz"/>
+        <w:spacing w:line="254" w:lineRule="auto"/>
         <w:rPr>
           <w:sz w:val="24"/>
           <w:szCs w:val="24"/>
@@ -78,18 +77,107 @@
           <w:sz w:val="24"/>
           <w:szCs w:val="24"/>
         </w:rPr>
-        <w:t>Das ist die zweite Frage…</w:t>
+        <w:t>Was ist der Unterschied zwischen dem inkrementellen und dem evolutionären Vorgehensmodell?</w:t>
       </w:r>
     </w:p>
     <w:p>
       <w:pPr>
+        <w:spacing w:line="254" w:lineRule="auto"/>
         <w:rPr>
           <w:sz w:val="24"/>
           <w:szCs w:val="24"/>
         </w:rPr>
       </w:pPr>
     </w:p>
-    <w:bookmarkEnd w:id="0"/>
+    <w:p>
+      <w:pPr>
+        <w:spacing w:line="254" w:lineRule="auto"/>
+        <w:rPr>
+          <w:sz w:val="24"/>
+          <w:szCs w:val="24"/>
+        </w:rPr>
+      </w:pPr>
+    </w:p>
+    <w:p>
+      <w:pPr>
+        <w:spacing w:line="254" w:lineRule="auto"/>
+        <w:rPr>
+          <w:sz w:val="24"/>
+          <w:szCs w:val="24"/>
+        </w:rPr>
+      </w:pPr>
+    </w:p>
+    <w:p>
+      <w:pPr>
+        <w:pStyle w:val="Listenabsatz"/>
+        <w:numPr>
+          <w:ilvl w:val="0"/>
+          <w:numId w:val="13"/>
+        </w:numPr>
+        <w:spacing w:line="254" w:lineRule="auto"/>
+        <w:rPr>
+          <w:sz w:val="24"/>
+          <w:szCs w:val="24"/>
+        </w:rPr>
+      </w:pPr>
+      <w:r>
+        <w:rPr>
+          <w:sz w:val="24"/>
+          <w:szCs w:val="24"/>
+        </w:rPr>
+        <w:t>Aus welchem Grund wurde das V-Modell eingeführt/erfunden?</w:t>
+      </w:r>
+    </w:p>
+    <w:p>
+      <w:pPr>
+        <w:spacing w:line="254" w:lineRule="auto"/>
+        <w:rPr>
+          <w:sz w:val="24"/>
+          <w:szCs w:val="24"/>
+        </w:rPr>
+      </w:pPr>
+    </w:p>
+    <w:p>
+      <w:pPr>
+        <w:spacing w:line="254" w:lineRule="auto"/>
+        <w:rPr>
+          <w:sz w:val="24"/>
+          <w:szCs w:val="24"/>
+        </w:rPr>
+      </w:pPr>
+      <w:bookmarkStart w:id="0" w:name="_GoBack"/>
+      <w:bookmarkEnd w:id="0"/>
+    </w:p>
+    <w:p>
+      <w:pPr>
+        <w:spacing w:line="254" w:lineRule="auto"/>
+        <w:rPr>
+          <w:sz w:val="24"/>
+          <w:szCs w:val="24"/>
+        </w:rPr>
+      </w:pPr>
+    </w:p>
+    <w:p>
+      <w:pPr>
+        <w:pStyle w:val="Listenabsatz"/>
+        <w:numPr>
+          <w:ilvl w:val="0"/>
+          <w:numId w:val="13"/>
+        </w:numPr>
+        <w:spacing w:line="254" w:lineRule="auto"/>
+        <w:rPr>
+          <w:sz w:val="24"/>
+          <w:szCs w:val="24"/>
+        </w:rPr>
+      </w:pPr>
+      <w:r>
+        <w:rPr>
+          <w:sz w:val="24"/>
+          <w:szCs w:val="24"/>
+        </w:rPr>
+        <w:t>Warum ist das Spiralmodell für kleine und mittelgroße Projekte nicht geeignet?</w:t>
+      </w:r>
+    </w:p>
     <w:p/>
     <w:sectPr>
       <w:headerReference w:type="default" r:id="rId8"/>
@@ -190,7 +278,7 @@
         <w:sz w:val="20"/>
         <w:szCs w:val="20"/>
       </w:rPr>
-      <w:t>10.04.2019</w:t>
+      <w:t>23.04.2019</w:t>
     </w:r>
     <w:r>
       <w:rPr>
@@ -2470,7 +2558,7 @@
 </file>
 
 <file path=customXml/itemProps1.xml><?xml version="1.0" encoding="utf-8"?>
-<ds:datastoreItem xmlns:ds="http://schemas.openxmlformats.org/officeDocument/2006/customXml" ds:itemID="{18BC51EC-18AE-431A-A6CD-75B37A4DCD68}">
+<ds:datastoreItem xmlns:ds="http://schemas.openxmlformats.org/officeDocument/2006/customXml" ds:itemID="{5F78408A-F458-4E2B-BD1D-BC1B963655BD}">
   <ds:schemaRefs>
     <ds:schemaRef ds:uri="http://schemas.openxmlformats.org/officeDocument/2006/bibliography"/>
   </ds:schemaRefs>

</xml_diff>